<commit_message>
update auto generate report
</commit_message>
<xml_diff>
--- a/案例編號.docx
+++ b/案例編號.docx
@@ -1374,6 +1374,7 @@
               </w:rPr>
               <w:t>【正確】【新冠肺炎】美股期指勁揚！</w:t>
             </w:r>
+            <w:proofErr w:type="spellStart"/>
             <w:r>
               <w:rPr>
                 <w:rFonts w:hint="eastAsia"/>
@@ -1381,6 +1382,7 @@
               </w:rPr>
               <w:t>Moderna</w:t>
             </w:r>
+            <w:proofErr w:type="spellEnd"/>
             <w:r>
               <w:rPr>
                 <w:rFonts w:hint="eastAsia"/>
@@ -4087,13 +4089,31 @@
               </w:rPr>
               <w:t>【錯誤】【新冠肺炎】網傳「日本的諾貝爾醫學獎得主教授本庶佑（</w:t>
             </w:r>
-            <w:r>
-              <w:rPr>
-                <w:rFonts w:hint="eastAsia"/>
-                <w:szCs w:val="24"/>
-              </w:rPr>
-              <w:t>Tasuku Honjo</w:t>
-            </w:r>
+            <w:proofErr w:type="spellStart"/>
+            <w:r>
+              <w:rPr>
+                <w:rFonts w:hint="eastAsia"/>
+                <w:szCs w:val="24"/>
+              </w:rPr>
+              <w:t>Tasuku</w:t>
+            </w:r>
+            <w:proofErr w:type="spellEnd"/>
+            <w:r>
+              <w:rPr>
+                <w:rFonts w:hint="eastAsia"/>
+                <w:szCs w:val="24"/>
+              </w:rPr>
+              <w:t xml:space="preserve"> </w:t>
+            </w:r>
+            <w:proofErr w:type="spellStart"/>
+            <w:r>
+              <w:rPr>
+                <w:rFonts w:hint="eastAsia"/>
+                <w:szCs w:val="24"/>
+              </w:rPr>
+              <w:t>Honjo</w:t>
+            </w:r>
+            <w:proofErr w:type="spellEnd"/>
             <w:r>
               <w:rPr>
                 <w:rFonts w:hint="eastAsia"/>
@@ -4950,7 +4970,13 @@
               <w:rPr>
                 <w:rFonts w:hint="eastAsia"/>
               </w:rPr>
-              <w:t>F_559</w:t>
+              <w:t>F_</w:t>
+            </w:r>
+            <w:r>
+              <w:rPr>
+                <w:rFonts w:hint="eastAsia"/>
+              </w:rPr>
+              <w:t>4171</w:t>
             </w:r>
           </w:p>
         </w:tc>

</xml_diff>